<commit_message>
Minor updates describing new files
</commit_message>
<xml_diff>
--- a/3rd_party_API_code/EXAMPLE_COMMANDS.docx
+++ b/3rd_party_API_code/EXAMPLE_COMMANDS.docx
@@ -15,28 +15,7 @@
           <w:b/>
           <w:u w:val="single"/>
         </w:rPr>
-        <w:t xml:space="preserve">Code for </w:t>
-      </w:r>
-      <w:r>
-        <w:rPr>
-          <w:b/>
-          <w:u w:val="single"/>
-        </w:rPr>
-        <w:t>third</w:t>
-      </w:r>
-      <w:r>
-        <w:rPr>
-          <w:b/>
-          <w:u w:val="single"/>
-        </w:rPr>
-        <w:t xml:space="preserve"> party API</w:t>
-      </w:r>
-      <w:r>
-        <w:rPr>
-          <w:b/>
-          <w:u w:val="single"/>
-        </w:rPr>
-        <w:t>, in this case UniProt</w:t>
+        <w:t>Code for third party API, in this case UniProt</w:t>
       </w:r>
     </w:p>
     <w:p>
@@ -875,6 +854,111 @@
           <w:tab w:val="left" w:pos="14656"/>
         </w:tabs>
         <w:spacing w:after="0" w:line="240" w:lineRule="auto"/>
+        <w:rPr>
+          <w:rFonts w:ascii="Courier New" w:eastAsia="Times New Roman" w:hAnsi="Courier New" w:cs="Courier New"/>
+          <w:color w:val="000000"/>
+          <w:sz w:val="18"/>
+          <w:szCs w:val="18"/>
+          <w:lang w:eastAsia="en-GB"/>
+        </w:rPr>
+      </w:pPr>
+      <w:r>
+        <w:rPr>
+          <w:rFonts w:ascii="Courier New" w:eastAsia="Times New Roman" w:hAnsi="Courier New" w:cs="Courier New"/>
+          <w:color w:val="000000"/>
+          <w:sz w:val="18"/>
+          <w:szCs w:val="18"/>
+          <w:lang w:eastAsia="en-GB"/>
+        </w:rPr>
+        <w:t>This has been uploaded as SingleAccessionSearch.py</w:t>
+      </w:r>
+      <w:bookmarkStart w:id="0" w:name="_GoBack"/>
+      <w:bookmarkEnd w:id="0"/>
+    </w:p>
+    <w:p>
+      <w:pPr>
+        <w:shd w:val="clear" w:color="auto" w:fill="FFFFFF"/>
+        <w:tabs>
+          <w:tab w:val="left" w:pos="916"/>
+          <w:tab w:val="left" w:pos="1832"/>
+          <w:tab w:val="left" w:pos="2748"/>
+          <w:tab w:val="left" w:pos="3664"/>
+          <w:tab w:val="left" w:pos="4580"/>
+          <w:tab w:val="left" w:pos="5496"/>
+          <w:tab w:val="left" w:pos="6412"/>
+          <w:tab w:val="left" w:pos="7328"/>
+          <w:tab w:val="left" w:pos="8244"/>
+          <w:tab w:val="left" w:pos="9160"/>
+          <w:tab w:val="left" w:pos="10076"/>
+          <w:tab w:val="left" w:pos="10992"/>
+          <w:tab w:val="left" w:pos="11908"/>
+          <w:tab w:val="left" w:pos="12824"/>
+          <w:tab w:val="left" w:pos="13740"/>
+          <w:tab w:val="left" w:pos="14656"/>
+        </w:tabs>
+        <w:spacing w:after="0" w:line="240" w:lineRule="auto"/>
+        <w:rPr>
+          <w:rFonts w:ascii="Courier New" w:eastAsia="Times New Roman" w:hAnsi="Courier New" w:cs="Courier New"/>
+          <w:color w:val="000000"/>
+          <w:sz w:val="18"/>
+          <w:szCs w:val="18"/>
+          <w:lang w:eastAsia="en-GB"/>
+        </w:rPr>
+      </w:pPr>
+    </w:p>
+    <w:p>
+      <w:pPr>
+        <w:shd w:val="clear" w:color="auto" w:fill="FFFFFF"/>
+        <w:tabs>
+          <w:tab w:val="left" w:pos="916"/>
+          <w:tab w:val="left" w:pos="1832"/>
+          <w:tab w:val="left" w:pos="2748"/>
+          <w:tab w:val="left" w:pos="3664"/>
+          <w:tab w:val="left" w:pos="4580"/>
+          <w:tab w:val="left" w:pos="5496"/>
+          <w:tab w:val="left" w:pos="6412"/>
+          <w:tab w:val="left" w:pos="7328"/>
+          <w:tab w:val="left" w:pos="8244"/>
+          <w:tab w:val="left" w:pos="9160"/>
+          <w:tab w:val="left" w:pos="10076"/>
+          <w:tab w:val="left" w:pos="10992"/>
+          <w:tab w:val="left" w:pos="11908"/>
+          <w:tab w:val="left" w:pos="12824"/>
+          <w:tab w:val="left" w:pos="13740"/>
+          <w:tab w:val="left" w:pos="14656"/>
+        </w:tabs>
+        <w:spacing w:after="0" w:line="240" w:lineRule="auto"/>
+        <w:rPr>
+          <w:rFonts w:ascii="Courier New" w:eastAsia="Times New Roman" w:hAnsi="Courier New" w:cs="Courier New"/>
+          <w:color w:val="000000"/>
+          <w:sz w:val="18"/>
+          <w:szCs w:val="18"/>
+          <w:lang w:eastAsia="en-GB"/>
+        </w:rPr>
+      </w:pPr>
+    </w:p>
+    <w:p>
+      <w:pPr>
+        <w:shd w:val="clear" w:color="auto" w:fill="FFFFFF"/>
+        <w:tabs>
+          <w:tab w:val="left" w:pos="916"/>
+          <w:tab w:val="left" w:pos="1832"/>
+          <w:tab w:val="left" w:pos="2748"/>
+          <w:tab w:val="left" w:pos="3664"/>
+          <w:tab w:val="left" w:pos="4580"/>
+          <w:tab w:val="left" w:pos="5496"/>
+          <w:tab w:val="left" w:pos="6412"/>
+          <w:tab w:val="left" w:pos="7328"/>
+          <w:tab w:val="left" w:pos="8244"/>
+          <w:tab w:val="left" w:pos="9160"/>
+          <w:tab w:val="left" w:pos="10076"/>
+          <w:tab w:val="left" w:pos="10992"/>
+          <w:tab w:val="left" w:pos="11908"/>
+          <w:tab w:val="left" w:pos="12824"/>
+          <w:tab w:val="left" w:pos="13740"/>
+          <w:tab w:val="left" w:pos="14656"/>
+        </w:tabs>
+        <w:spacing w:after="0" w:line="240" w:lineRule="auto"/>
       </w:pPr>
       <w:r>
         <w:t xml:space="preserve">This format however does not work for query with specific fields. </w:t>
@@ -1392,6 +1476,7 @@
           <w:szCs w:val="21"/>
           <w:lang w:eastAsia="en-GB"/>
         </w:rPr>
+        <w:lastRenderedPageBreak/>
         <w:t>'</w:t>
       </w:r>
       <w:proofErr w:type="spellStart"/>
@@ -1544,7 +1629,6 @@
           <w:szCs w:val="21"/>
           <w:lang w:eastAsia="en-GB"/>
         </w:rPr>
-        <w:lastRenderedPageBreak/>
         <w:t>}</w:t>
       </w:r>
     </w:p>
@@ -2160,6 +2244,162 @@
           <w:tab w:val="left" w:pos="14656"/>
         </w:tabs>
         <w:spacing w:after="0" w:line="240" w:lineRule="auto"/>
+      </w:pPr>
+    </w:p>
+    <w:p>
+      <w:pPr>
+        <w:shd w:val="clear" w:color="auto" w:fill="FFFFFF"/>
+        <w:tabs>
+          <w:tab w:val="left" w:pos="916"/>
+          <w:tab w:val="left" w:pos="1832"/>
+          <w:tab w:val="left" w:pos="2748"/>
+          <w:tab w:val="left" w:pos="3664"/>
+          <w:tab w:val="left" w:pos="4580"/>
+          <w:tab w:val="left" w:pos="5496"/>
+          <w:tab w:val="left" w:pos="6412"/>
+          <w:tab w:val="left" w:pos="7328"/>
+          <w:tab w:val="left" w:pos="8244"/>
+          <w:tab w:val="left" w:pos="9160"/>
+          <w:tab w:val="left" w:pos="10076"/>
+          <w:tab w:val="left" w:pos="10992"/>
+          <w:tab w:val="left" w:pos="11908"/>
+          <w:tab w:val="left" w:pos="12824"/>
+          <w:tab w:val="left" w:pos="13740"/>
+          <w:tab w:val="left" w:pos="14656"/>
+        </w:tabs>
+        <w:spacing w:after="0" w:line="240" w:lineRule="auto"/>
+      </w:pPr>
+      <w:r>
+        <w:t>Please check the following python scripts:-</w:t>
+      </w:r>
+    </w:p>
+    <w:p>
+      <w:pPr>
+        <w:shd w:val="clear" w:color="auto" w:fill="FFFFFF"/>
+        <w:tabs>
+          <w:tab w:val="left" w:pos="916"/>
+          <w:tab w:val="left" w:pos="1832"/>
+          <w:tab w:val="left" w:pos="2748"/>
+          <w:tab w:val="left" w:pos="3664"/>
+          <w:tab w:val="left" w:pos="4580"/>
+          <w:tab w:val="left" w:pos="5496"/>
+          <w:tab w:val="left" w:pos="6412"/>
+          <w:tab w:val="left" w:pos="7328"/>
+          <w:tab w:val="left" w:pos="8244"/>
+          <w:tab w:val="left" w:pos="9160"/>
+          <w:tab w:val="left" w:pos="10076"/>
+          <w:tab w:val="left" w:pos="10992"/>
+          <w:tab w:val="left" w:pos="11908"/>
+          <w:tab w:val="left" w:pos="12824"/>
+          <w:tab w:val="left" w:pos="13740"/>
+          <w:tab w:val="left" w:pos="14656"/>
+        </w:tabs>
+        <w:spacing w:after="0" w:line="240" w:lineRule="auto"/>
+      </w:pPr>
+    </w:p>
+    <w:p>
+      <w:pPr>
+        <w:shd w:val="clear" w:color="auto" w:fill="FFFFFF"/>
+        <w:tabs>
+          <w:tab w:val="left" w:pos="916"/>
+          <w:tab w:val="left" w:pos="1832"/>
+          <w:tab w:val="left" w:pos="2748"/>
+          <w:tab w:val="left" w:pos="3664"/>
+          <w:tab w:val="left" w:pos="4580"/>
+          <w:tab w:val="left" w:pos="5496"/>
+          <w:tab w:val="left" w:pos="6412"/>
+          <w:tab w:val="left" w:pos="7328"/>
+          <w:tab w:val="left" w:pos="8244"/>
+          <w:tab w:val="left" w:pos="9160"/>
+          <w:tab w:val="left" w:pos="10076"/>
+          <w:tab w:val="left" w:pos="10992"/>
+          <w:tab w:val="left" w:pos="11908"/>
+          <w:tab w:val="left" w:pos="12824"/>
+          <w:tab w:val="left" w:pos="13740"/>
+          <w:tab w:val="left" w:pos="14656"/>
+        </w:tabs>
+        <w:spacing w:after="0" w:line="240" w:lineRule="auto"/>
+      </w:pPr>
+      <w:r>
+        <w:t>ParameterAccessionSearch.py</w:t>
+      </w:r>
+    </w:p>
+    <w:p>
+      <w:pPr>
+        <w:shd w:val="clear" w:color="auto" w:fill="FFFFFF"/>
+        <w:tabs>
+          <w:tab w:val="left" w:pos="916"/>
+          <w:tab w:val="left" w:pos="1832"/>
+          <w:tab w:val="left" w:pos="2748"/>
+          <w:tab w:val="left" w:pos="3664"/>
+          <w:tab w:val="left" w:pos="4580"/>
+          <w:tab w:val="left" w:pos="5496"/>
+          <w:tab w:val="left" w:pos="6412"/>
+          <w:tab w:val="left" w:pos="7328"/>
+          <w:tab w:val="left" w:pos="8244"/>
+          <w:tab w:val="left" w:pos="9160"/>
+          <w:tab w:val="left" w:pos="10076"/>
+          <w:tab w:val="left" w:pos="10992"/>
+          <w:tab w:val="left" w:pos="11908"/>
+          <w:tab w:val="left" w:pos="12824"/>
+          <w:tab w:val="left" w:pos="13740"/>
+          <w:tab w:val="left" w:pos="14656"/>
+        </w:tabs>
+        <w:spacing w:after="0" w:line="240" w:lineRule="auto"/>
+      </w:pPr>
+      <w:r>
+        <w:t>ParameterAccessionSearch</w:t>
+      </w:r>
+      <w:r>
+        <w:t>2.py</w:t>
+      </w:r>
+    </w:p>
+    <w:p>
+      <w:pPr>
+        <w:shd w:val="clear" w:color="auto" w:fill="FFFFFF"/>
+        <w:tabs>
+          <w:tab w:val="left" w:pos="916"/>
+          <w:tab w:val="left" w:pos="1832"/>
+          <w:tab w:val="left" w:pos="2748"/>
+          <w:tab w:val="left" w:pos="3664"/>
+          <w:tab w:val="left" w:pos="4580"/>
+          <w:tab w:val="left" w:pos="5496"/>
+          <w:tab w:val="left" w:pos="6412"/>
+          <w:tab w:val="left" w:pos="7328"/>
+          <w:tab w:val="left" w:pos="8244"/>
+          <w:tab w:val="left" w:pos="9160"/>
+          <w:tab w:val="left" w:pos="10076"/>
+          <w:tab w:val="left" w:pos="10992"/>
+          <w:tab w:val="left" w:pos="11908"/>
+          <w:tab w:val="left" w:pos="12824"/>
+          <w:tab w:val="left" w:pos="13740"/>
+          <w:tab w:val="left" w:pos="14656"/>
+        </w:tabs>
+        <w:spacing w:after="0" w:line="240" w:lineRule="auto"/>
+      </w:pPr>
+    </w:p>
+    <w:p>
+      <w:pPr>
+        <w:shd w:val="clear" w:color="auto" w:fill="FFFFFF"/>
+        <w:tabs>
+          <w:tab w:val="left" w:pos="916"/>
+          <w:tab w:val="left" w:pos="1832"/>
+          <w:tab w:val="left" w:pos="2748"/>
+          <w:tab w:val="left" w:pos="3664"/>
+          <w:tab w:val="left" w:pos="4580"/>
+          <w:tab w:val="left" w:pos="5496"/>
+          <w:tab w:val="left" w:pos="6412"/>
+          <w:tab w:val="left" w:pos="7328"/>
+          <w:tab w:val="left" w:pos="8244"/>
+          <w:tab w:val="left" w:pos="9160"/>
+          <w:tab w:val="left" w:pos="10076"/>
+          <w:tab w:val="left" w:pos="10992"/>
+          <w:tab w:val="left" w:pos="11908"/>
+          <w:tab w:val="left" w:pos="12824"/>
+          <w:tab w:val="left" w:pos="13740"/>
+          <w:tab w:val="left" w:pos="14656"/>
+        </w:tabs>
+        <w:spacing w:after="0" w:line="240" w:lineRule="auto"/>
         <w:rPr>
           <w:rFonts w:asciiTheme="majorHAnsi" w:eastAsia="Times New Roman" w:hAnsiTheme="majorHAnsi" w:cstheme="majorHAnsi"/>
           <w:color w:val="000000"/>
@@ -2297,8 +2537,6 @@
       <w:pPr>
         <w:spacing w:after="0"/>
       </w:pPr>
-      <w:bookmarkStart w:id="0" w:name="_GoBack"/>
-      <w:bookmarkEnd w:id="0"/>
     </w:p>
     <w:p>
       <w:pPr>

</xml_diff>